<commit_message>
After first two videos the answers to the requirements questions.
</commit_message>
<xml_diff>
--- a/documents/Requirments.docx
+++ b/documents/Requirments.docx
@@ -116,10 +116,53 @@
     </w:p>
     <w:p>
       <w:pPr>
+        <w:pStyle w:val="ListParagraph"/>
+      </w:pPr>
+    </w:p>
+    <w:p>
+      <w:pPr>
+        <w:rPr>
+          <w:color w:val="0070C0"/>
+        </w:rPr>
+      </w:pPr>
+      <w:r>
+        <w:rPr>
+          <w:color w:val="0070C0"/>
+        </w:rPr>
+        <w:t>(Start with only a Quiz with Grading of quiz)</w:t>
+      </w:r>
+    </w:p>
+    <w:p>
+      <w:pPr>
+        <w:rPr>
+          <w:color w:val="0070C0"/>
+        </w:rPr>
+      </w:pPr>
+      <w:r>
+        <w:rPr>
+          <w:color w:val="0070C0"/>
+        </w:rPr>
+        <w:t xml:space="preserve">I made two </w:t>
+      </w:r>
+      <w:r>
+        <w:rPr>
+          <w:color w:val="0070C0"/>
+        </w:rPr>
+        <w:t xml:space="preserve"> videos on the Requirements gathering and depending on the company you could spend many more videos showing their process.  I have had technical writers in some of those meetings who wrote down the purpose and the details.  I want to move on to making the application since this is a project for learning to code more than learning how to plan for a project.  Someone mentioned to me so I wanted to make this to make it helpful to you and let me know this process exists.</w:t>
+      </w:r>
+    </w:p>
+    <w:p>
+      <w:pPr>
         <w:pStyle w:val="Heading1"/>
       </w:pPr>
       <w:r>
-        <w:t>Step 2: Identify the Target Audience</w:t>
+        <w:rPr>
+          <w:color w:val="0070C0"/>
+        </w:rPr>
+        <w:t>Step 2</w:t>
+      </w:r>
+      <w:r>
+        <w:t>: Identify the Target Audience</w:t>
       </w:r>
     </w:p>
     <w:p>
@@ -181,8 +224,18 @@
       <w:r>
         <w:t>What are their technical skills and familiarity with online applications?</w:t>
       </w:r>
-      <w:r>
-        <w:br/>
+    </w:p>
+    <w:p>
+      <w:pPr>
+        <w:rPr>
+          <w:color w:val="0070C0"/>
+        </w:rPr>
+      </w:pPr>
+      <w:r>
+        <w:rPr>
+          <w:color w:val="0070C0"/>
+        </w:rPr>
+        <w:t xml:space="preserve">New application  so nothing to compare too. </w:t>
       </w:r>
     </w:p>
     <w:p>
@@ -238,15 +291,7 @@
         </w:numPr>
       </w:pPr>
       <w:r>
-        <w:t xml:space="preserve">Various question types (multiple-choice, true/false, </w:t>
-      </w:r>
-      <w:proofErr w:type="gramStart"/>
-      <w:r>
-        <w:t>open-ending</w:t>
-      </w:r>
-      <w:proofErr w:type="gramEnd"/>
-      <w:r>
-        <w:t>)</w:t>
+        <w:t>Various question types (multiple-choice, true/false, open-ending)</w:t>
       </w:r>
     </w:p>
     <w:p>
@@ -299,6 +344,19 @@
     </w:p>
     <w:p>
       <w:pPr>
+        <w:rPr>
+          <w:color w:val="0070C0"/>
+        </w:rPr>
+      </w:pPr>
+      <w:r>
+        <w:rPr>
+          <w:color w:val="0070C0"/>
+        </w:rPr>
+        <w:t>Going to start and only build the Quiz portion.</w:t>
+      </w:r>
+    </w:p>
+    <w:p>
+      <w:pPr>
         <w:pStyle w:val="Heading1"/>
       </w:pPr>
       <w:r>
@@ -314,6 +372,7 @@
         </w:numPr>
       </w:pPr>
       <w:r>
+        <w:lastRenderedPageBreak/>
         <w:t>Front-end: HTML, CSS, JavaScript, HTMX</w:t>
       </w:r>
     </w:p>
@@ -334,6 +393,26 @@
     </w:p>
     <w:p>
       <w:pPr>
+        <w:rPr>
+          <w:color w:val="0070C0"/>
+        </w:rPr>
+      </w:pPr>
+      <w:r>
+        <w:rPr>
+          <w:color w:val="0070C0"/>
+        </w:rPr>
+        <w:t>HTML, CSS, JavaScript, HTMX, PHP, Bootstrap 5</w:t>
+      </w:r>
+    </w:p>
+    <w:p>
+      <w:pPr>
+        <w:rPr>
+          <w:color w:val="0070C0"/>
+        </w:rPr>
+      </w:pPr>
+    </w:p>
+    <w:p>
+      <w:pPr>
         <w:pStyle w:val="Heading1"/>
       </w:pPr>
       <w:r>
@@ -414,6 +493,19 @@
     </w:p>
     <w:p>
       <w:pPr>
+        <w:rPr>
+          <w:color w:val="0070C0"/>
+        </w:rPr>
+      </w:pPr>
+      <w:r>
+        <w:rPr>
+          <w:color w:val="0070C0"/>
+        </w:rPr>
+        <w:t>Build some User Flows and then Draw a simple diagram.</w:t>
+      </w:r>
+    </w:p>
+    <w:p>
+      <w:pPr>
         <w:pStyle w:val="ListParagraph"/>
         <w:ind w:left="1440"/>
       </w:pPr>
@@ -423,7 +515,6 @@
         <w:pStyle w:val="Heading1"/>
       </w:pPr>
       <w:r>
-        <w:lastRenderedPageBreak/>
         <w:t>Step 6: Plan the Data Model and Storage</w:t>
       </w:r>
     </w:p>
@@ -448,15 +539,7 @@
         </w:numPr>
       </w:pPr>
       <w:r>
-        <w:t xml:space="preserve">Identify the entities (Users, Quizzes, Question, Answers, </w:t>
-      </w:r>
-      <w:proofErr w:type="spellStart"/>
-      <w:r>
-        <w:t>etc</w:t>
-      </w:r>
-      <w:proofErr w:type="spellEnd"/>
-      <w:r>
-        <w:t>)</w:t>
+        <w:t>Identify the entities (Users, Quizzes, Question, Answers, etc)</w:t>
       </w:r>
     </w:p>
     <w:p>
@@ -492,15 +575,7 @@
         </w:numPr>
       </w:pPr>
       <w:r>
-        <w:t>Choose a database scheme and data storage (</w:t>
-      </w:r>
-      <w:proofErr w:type="spellStart"/>
-      <w:r>
-        <w:t>mySql</w:t>
-      </w:r>
-      <w:proofErr w:type="spellEnd"/>
-      <w:r>
-        <w:t>)</w:t>
+        <w:t>Choose a database scheme and data storage (mySql)</w:t>
       </w:r>
     </w:p>
     <w:p>
@@ -513,6 +588,19 @@
       </w:pPr>
       <w:r>
         <w:t>Consider data security and backup strategies</w:t>
+      </w:r>
+    </w:p>
+    <w:p>
+      <w:pPr>
+        <w:rPr>
+          <w:color w:val="0070C0"/>
+        </w:rPr>
+      </w:pPr>
+      <w:r>
+        <w:rPr>
+          <w:color w:val="0070C0"/>
+        </w:rPr>
+        <w:t>Define the Data Model start with a simple list of tables then work on the plan then build a ERD. Using MySql. Decide how long the client wants to keep the quiz history? 1 month, 1 year, etc.</w:t>
       </w:r>
     </w:p>
     <w:p>
@@ -615,6 +703,19 @@
     </w:p>
     <w:p>
       <w:pPr>
+        <w:rPr>
+          <w:color w:val="0070C0"/>
+        </w:rPr>
+      </w:pPr>
+      <w:r>
+        <w:rPr>
+          <w:color w:val="0070C0"/>
+        </w:rPr>
+        <w:t>This project is for our learning the process and building the project.  You need to come up with a any details at work.</w:t>
+      </w:r>
+    </w:p>
+    <w:p>
+      <w:pPr>
         <w:pStyle w:val="Heading1"/>
       </w:pPr>
       <w:r>
@@ -654,6 +755,7 @@
         </w:numPr>
       </w:pPr>
       <w:r>
+        <w:lastRenderedPageBreak/>
         <w:t>Automated testing and manual testing</w:t>
       </w:r>
     </w:p>
@@ -695,9 +797,16 @@
     </w:p>
     <w:p>
       <w:pPr>
-        <w:pStyle w:val="ListParagraph"/>
-        <w:ind w:left="1440"/>
-      </w:pPr>
+        <w:rPr>
+          <w:color w:val="0070C0"/>
+        </w:rPr>
+      </w:pPr>
+      <w:r>
+        <w:rPr>
+          <w:color w:val="0070C0"/>
+        </w:rPr>
+        <w:t xml:space="preserve">For localhost development I may not do any Testing other then me clicking through it.  </w:t>
+      </w:r>
     </w:p>
     <w:p>
       <w:pPr>
@@ -776,10 +885,7 @@
         </w:numPr>
       </w:pPr>
       <w:r>
-        <w:t xml:space="preserve">Bug fixes and </w:t>
-      </w:r>
-      <w:r>
-        <w:t>feature updates</w:t>
+        <w:t>Bug fixes and feature updates</w:t>
       </w:r>
     </w:p>
     <w:p>
@@ -792,6 +898,19 @@
       </w:pPr>
       <w:r>
         <w:t>Monitoring and analytics for performance and user behavior.</w:t>
+      </w:r>
+    </w:p>
+    <w:p>
+      <w:pPr>
+        <w:rPr>
+          <w:color w:val="0070C0"/>
+        </w:rPr>
+      </w:pPr>
+      <w:r>
+        <w:rPr>
+          <w:color w:val="0070C0"/>
+        </w:rPr>
+        <w:t xml:space="preserve">To deploy the application you need some sort of version control.  You can do a pull of the application on production. If your company has a process you want to follow their process. </w:t>
       </w:r>
     </w:p>
     <w:sectPr>

</xml_diff>